<commit_message>
use case diagram lisible
</commit_message>
<xml_diff>
--- a/commun/Réunion 3 -22-03-21 -AMANDINE-SIMON/Intermédiaire 21-03modifs.docx
+++ b/commun/Réunion 3 -22-03-21 -AMANDINE-SIMON/Intermédiaire 21-03modifs.docx
@@ -6425,7 +6425,6 @@
                 <w:color w:val="000000" w:themeColor="text1"/>
                 <w:sz w:val="24"/>
                 <w:szCs w:val="24"/>
-                <w:lang w:val="en-GB"/>
                 <w14:shadow w14:blurRad="38100" w14:dist="19050" w14:dir="2700000" w14:sx="100000" w14:sy="100000" w14:kx="0" w14:ky="0" w14:algn="tl">
                   <w14:schemeClr w14:val="dk1">
                     <w14:alpha w14:val="60000"/>
@@ -6583,7 +6582,6 @@
                 <w:color w:val="000000" w:themeColor="text1"/>
                 <w:sz w:val="24"/>
                 <w:szCs w:val="24"/>
-                <w:lang w:val="en-GB"/>
                 <w14:shadow w14:blurRad="38100" w14:dist="19050" w14:dir="2700000" w14:sx="100000" w14:sy="100000" w14:kx="0" w14:ky="0" w14:algn="tl">
                   <w14:schemeClr w14:val="dk1">
                     <w14:alpha w14:val="60000"/>
@@ -6595,175 +6593,7 @@
                   <w14:round/>
                 </w14:textOutline>
               </w:rPr>
-              <w:t xml:space="preserve">Jet 2 :  </w:t>
-            </w:r>
-            <w:proofErr w:type="spellStart"/>
-            <w:r>
-              <w:rPr>
-                <w:rFonts w:ascii="Times New Roman" w:hAnsi="Times New Roman" w:cs="Times New Roman"/>
-                <w:color w:val="000000" w:themeColor="text1"/>
-                <w:sz w:val="24"/>
-                <w:szCs w:val="24"/>
-                <w:lang w:val="en-GB"/>
-                <w14:shadow w14:blurRad="38100" w14:dist="19050" w14:dir="2700000" w14:sx="100000" w14:sy="100000" w14:kx="0" w14:ky="0" w14:algn="tl">
-                  <w14:schemeClr w14:val="dk1">
-                    <w14:alpha w14:val="60000"/>
-                  </w14:schemeClr>
-                </w14:shadow>
-                <w14:textOutline w14:w="0" w14:cap="flat" w14:cmpd="sng" w14:algn="ctr">
-                  <w14:noFill/>
-                  <w14:prstDash w14:val="solid"/>
-                  <w14:round/>
-                </w14:textOutline>
-              </w:rPr>
-              <w:t>J’ai</w:t>
-            </w:r>
-            <w:proofErr w:type="spellEnd"/>
-            <w:r>
-              <w:rPr>
-                <w:rFonts w:ascii="Times New Roman" w:hAnsi="Times New Roman" w:cs="Times New Roman"/>
-                <w:color w:val="000000" w:themeColor="text1"/>
-                <w:sz w:val="24"/>
-                <w:szCs w:val="24"/>
-                <w:lang w:val="en-GB"/>
-                <w14:shadow w14:blurRad="38100" w14:dist="19050" w14:dir="2700000" w14:sx="100000" w14:sy="100000" w14:kx="0" w14:ky="0" w14:algn="tl">
-                  <w14:schemeClr w14:val="dk1">
-                    <w14:alpha w14:val="60000"/>
-                  </w14:schemeClr>
-                </w14:shadow>
-                <w14:textOutline w14:w="0" w14:cap="flat" w14:cmpd="sng" w14:algn="ctr">
-                  <w14:noFill/>
-                  <w14:prstDash w14:val="solid"/>
-                  <w14:round/>
-                </w14:textOutline>
-              </w:rPr>
-              <w:t xml:space="preserve"> </w:t>
-            </w:r>
-            <w:proofErr w:type="spellStart"/>
-            <w:r>
-              <w:rPr>
-                <w:rFonts w:ascii="Times New Roman" w:hAnsi="Times New Roman" w:cs="Times New Roman"/>
-                <w:color w:val="000000" w:themeColor="text1"/>
-                <w:sz w:val="24"/>
-                <w:szCs w:val="24"/>
-                <w:lang w:val="en-GB"/>
-                <w14:shadow w14:blurRad="38100" w14:dist="19050" w14:dir="2700000" w14:sx="100000" w14:sy="100000" w14:kx="0" w14:ky="0" w14:algn="tl">
-                  <w14:schemeClr w14:val="dk1">
-                    <w14:alpha w14:val="60000"/>
-                  </w14:schemeClr>
-                </w14:shadow>
-                <w14:textOutline w14:w="0" w14:cap="flat" w14:cmpd="sng" w14:algn="ctr">
-                  <w14:noFill/>
-                  <w14:prstDash w14:val="solid"/>
-                  <w14:round/>
-                </w14:textOutline>
-              </w:rPr>
-              <w:t>réalisé</w:t>
-            </w:r>
-            <w:proofErr w:type="spellEnd"/>
-            <w:r>
-              <w:rPr>
-                <w:rFonts w:ascii="Times New Roman" w:hAnsi="Times New Roman" w:cs="Times New Roman"/>
-                <w:color w:val="000000" w:themeColor="text1"/>
-                <w:sz w:val="24"/>
-                <w:szCs w:val="24"/>
-                <w:lang w:val="en-GB"/>
-                <w14:shadow w14:blurRad="38100" w14:dist="19050" w14:dir="2700000" w14:sx="100000" w14:sy="100000" w14:kx="0" w14:ky="0" w14:algn="tl">
-                  <w14:schemeClr w14:val="dk1">
-                    <w14:alpha w14:val="60000"/>
-                  </w14:schemeClr>
-                </w14:shadow>
-                <w14:textOutline w14:w="0" w14:cap="flat" w14:cmpd="sng" w14:algn="ctr">
-                  <w14:noFill/>
-                  <w14:prstDash w14:val="solid"/>
-                  <w14:round/>
-                </w14:textOutline>
-              </w:rPr>
-              <w:t xml:space="preserve"> que je </w:t>
-            </w:r>
-            <w:proofErr w:type="spellStart"/>
-            <w:r>
-              <w:rPr>
-                <w:rFonts w:ascii="Times New Roman" w:hAnsi="Times New Roman" w:cs="Times New Roman"/>
-                <w:color w:val="000000" w:themeColor="text1"/>
-                <w:sz w:val="24"/>
-                <w:szCs w:val="24"/>
-                <w:lang w:val="en-GB"/>
-                <w14:shadow w14:blurRad="38100" w14:dist="19050" w14:dir="2700000" w14:sx="100000" w14:sy="100000" w14:kx="0" w14:ky="0" w14:algn="tl">
-                  <w14:schemeClr w14:val="dk1">
-                    <w14:alpha w14:val="60000"/>
-                  </w14:schemeClr>
-                </w14:shadow>
-                <w14:textOutline w14:w="0" w14:cap="flat" w14:cmpd="sng" w14:algn="ctr">
-                  <w14:noFill/>
-                  <w14:prstDash w14:val="solid"/>
-                  <w14:round/>
-                </w14:textOutline>
-              </w:rPr>
-              <w:t>n’avais</w:t>
-            </w:r>
-            <w:proofErr w:type="spellEnd"/>
-            <w:r>
-              <w:rPr>
-                <w:rFonts w:ascii="Times New Roman" w:hAnsi="Times New Roman" w:cs="Times New Roman"/>
-                <w:color w:val="000000" w:themeColor="text1"/>
-                <w:sz w:val="24"/>
-                <w:szCs w:val="24"/>
-                <w:lang w:val="en-GB"/>
-                <w14:shadow w14:blurRad="38100" w14:dist="19050" w14:dir="2700000" w14:sx="100000" w14:sy="100000" w14:kx="0" w14:ky="0" w14:algn="tl">
-                  <w14:schemeClr w14:val="dk1">
-                    <w14:alpha w14:val="60000"/>
-                  </w14:schemeClr>
-                </w14:shadow>
-                <w14:textOutline w14:w="0" w14:cap="flat" w14:cmpd="sng" w14:algn="ctr">
-                  <w14:noFill/>
-                  <w14:prstDash w14:val="solid"/>
-                  <w14:round/>
-                </w14:textOutline>
-              </w:rPr>
-              <w:t xml:space="preserve"> pas </w:t>
-            </w:r>
-            <w:proofErr w:type="spellStart"/>
-            <w:r>
-              <w:rPr>
-                <w:rFonts w:ascii="Times New Roman" w:hAnsi="Times New Roman" w:cs="Times New Roman"/>
-                <w:color w:val="000000" w:themeColor="text1"/>
-                <w:sz w:val="24"/>
-                <w:szCs w:val="24"/>
-                <w:lang w:val="en-GB"/>
-                <w14:shadow w14:blurRad="38100" w14:dist="19050" w14:dir="2700000" w14:sx="100000" w14:sy="100000" w14:kx="0" w14:ky="0" w14:algn="tl">
-                  <w14:schemeClr w14:val="dk1">
-                    <w14:alpha w14:val="60000"/>
-                  </w14:schemeClr>
-                </w14:shadow>
-                <w14:textOutline w14:w="0" w14:cap="flat" w14:cmpd="sng" w14:algn="ctr">
-                  <w14:noFill/>
-                  <w14:prstDash w14:val="solid"/>
-                  <w14:round/>
-                </w14:textOutline>
-              </w:rPr>
-              <w:t>compris</w:t>
-            </w:r>
-            <w:proofErr w:type="spellEnd"/>
-            <w:r>
-              <w:rPr>
-                <w:rFonts w:ascii="Times New Roman" w:hAnsi="Times New Roman" w:cs="Times New Roman"/>
-                <w:color w:val="000000" w:themeColor="text1"/>
-                <w:sz w:val="24"/>
-                <w:szCs w:val="24"/>
-                <w:lang w:val="en-GB"/>
-                <w14:shadow w14:blurRad="38100" w14:dist="19050" w14:dir="2700000" w14:sx="100000" w14:sy="100000" w14:kx="0" w14:ky="0" w14:algn="tl">
-                  <w14:schemeClr w14:val="dk1">
-                    <w14:alpha w14:val="60000"/>
-                  </w14:schemeClr>
-                </w14:shadow>
-                <w14:textOutline w14:w="0" w14:cap="flat" w14:cmpd="sng" w14:algn="ctr">
-                  <w14:noFill/>
-                  <w14:prstDash w14:val="solid"/>
-                  <w14:round/>
-                </w14:textOutline>
-              </w:rPr>
-              <w:t> :</w:t>
+              <w:t>Jet 2 :  J’ai réalisé que je n’avais pas compris :</w:t>
             </w:r>
           </w:p>
           <w:p>
@@ -14001,19 +13831,50 @@
         <w:rPr>
           <w:b/>
           <w:bCs/>
+          <w:noProof/>
+          <w:u w:val="single"/>
+          <w:lang w:val="en-GB"/>
+        </w:rPr>
+      </w:pPr>
+    </w:p>
+    <w:p>
+      <w:pPr>
+        <w:rPr>
+          <w:b/>
+          <w:bCs/>
           <w:u w:val="single"/>
           <w:lang w:val="en-GB"/>
         </w:rPr>
       </w:pPr>
       <w:r>
         <w:rPr>
+          <w:b/>
+          <w:bCs/>
           <w:noProof/>
+          <w:u w:val="single"/>
+          <w:lang w:val="en-GB"/>
         </w:rPr>
         <w:drawing>
-          <wp:inline distT="0" distB="0" distL="0" distR="0" wp14:anchorId="1E51F10B" wp14:editId="5C4A72E8">
-            <wp:extent cx="4606608" cy="7267904"/>
-            <wp:effectExtent l="0" t="0" r="3810" b="0"/>
-            <wp:docPr id="36" name="Image 36"/>
+          <wp:anchor distT="0" distB="0" distL="114300" distR="114300" simplePos="0" relativeHeight="251664384" behindDoc="0" locked="0" layoutInCell="1" allowOverlap="1" wp14:anchorId="65E5CF55" wp14:editId="3D69ADC9">
+            <wp:simplePos x="0" y="0"/>
+            <wp:positionH relativeFrom="column">
+              <wp:posOffset>59055</wp:posOffset>
+            </wp:positionH>
+            <wp:positionV relativeFrom="paragraph">
+              <wp:posOffset>4534535</wp:posOffset>
+            </wp:positionV>
+            <wp:extent cx="4419600" cy="2146300"/>
+            <wp:effectExtent l="0" t="0" r="0" b="6350"/>
+            <wp:wrapThrough wrapText="bothSides">
+              <wp:wrapPolygon edited="0">
+                <wp:start x="0" y="0"/>
+                <wp:lineTo x="0" y="21472"/>
+                <wp:lineTo x="21507" y="21472"/>
+                <wp:lineTo x="21507" y="0"/>
+                <wp:lineTo x="0" y="0"/>
+              </wp:wrapPolygon>
+            </wp:wrapThrough>
+            <wp:docPr id="46" name="Image 46"/>
             <wp:cNvGraphicFramePr>
               <a:graphicFrameLocks xmlns:a="http://schemas.openxmlformats.org/drawingml/2006/main" noChangeAspect="1"/>
             </wp:cNvGraphicFramePr>
@@ -14021,23 +13882,95 @@
               <a:graphicData uri="http://schemas.openxmlformats.org/drawingml/2006/picture">
                 <pic:pic xmlns:pic="http://schemas.openxmlformats.org/drawingml/2006/picture">
                   <pic:nvPicPr>
-                    <pic:cNvPr id="1" name=""/>
-                    <pic:cNvPicPr/>
+                    <pic:cNvPr id="0" name="Picture 2"/>
+                    <pic:cNvPicPr>
+                      <a:picLocks noChangeAspect="1" noChangeArrowheads="1"/>
+                    </pic:cNvPicPr>
+                  </pic:nvPicPr>
+                  <pic:blipFill rotWithShape="1">
+                    <a:blip r:embed="rId11">
+                      <a:extLst>
+                        <a:ext uri="{28A0092B-C50C-407E-A947-70E740481C1C}">
+                          <a14:useLocalDpi xmlns:a14="http://schemas.microsoft.com/office/drawing/2010/main" val="0"/>
+                        </a:ext>
+                      </a:extLst>
+                    </a:blip>
+                    <a:srcRect t="4249"/>
+                    <a:stretch/>
+                  </pic:blipFill>
+                  <pic:spPr bwMode="auto">
+                    <a:xfrm>
+                      <a:off x="0" y="0"/>
+                      <a:ext cx="4419600" cy="2146300"/>
+                    </a:xfrm>
+                    <a:prstGeom prst="rect">
+                      <a:avLst/>
+                    </a:prstGeom>
+                    <a:noFill/>
+                    <a:ln>
+                      <a:noFill/>
+                    </a:ln>
+                    <a:extLst>
+                      <a:ext uri="{53640926-AAD7-44D8-BBD7-CCE9431645EC}">
+                        <a14:shadowObscured xmlns:a14="http://schemas.microsoft.com/office/drawing/2010/main"/>
+                      </a:ext>
+                    </a:extLst>
+                  </pic:spPr>
+                </pic:pic>
+              </a:graphicData>
+            </a:graphic>
+            <wp14:sizeRelV relativeFrom="margin">
+              <wp14:pctHeight>0</wp14:pctHeight>
+            </wp14:sizeRelV>
+          </wp:anchor>
+        </w:drawing>
+      </w:r>
+      <w:r>
+        <w:rPr>
+          <w:noProof/>
+        </w:rPr>
+        <w:drawing>
+          <wp:inline distT="0" distB="0" distL="0" distR="0" wp14:anchorId="72F29080" wp14:editId="67D72D6E">
+            <wp:extent cx="4483100" cy="4514850"/>
+            <wp:effectExtent l="0" t="0" r="0" b="0"/>
+            <wp:docPr id="34" name="Image 34"/>
+            <wp:cNvGraphicFramePr>
+              <a:graphicFrameLocks xmlns:a="http://schemas.openxmlformats.org/drawingml/2006/main" noChangeAspect="1"/>
+            </wp:cNvGraphicFramePr>
+            <a:graphic xmlns:a="http://schemas.openxmlformats.org/drawingml/2006/main">
+              <a:graphicData uri="http://schemas.openxmlformats.org/drawingml/2006/picture">
+                <pic:pic xmlns:pic="http://schemas.openxmlformats.org/drawingml/2006/picture">
+                  <pic:nvPicPr>
+                    <pic:cNvPr id="0" name="Picture 1"/>
+                    <pic:cNvPicPr>
+                      <a:picLocks noChangeAspect="1" noChangeArrowheads="1"/>
+                    </pic:cNvPicPr>
                   </pic:nvPicPr>
                   <pic:blipFill>
-                    <a:blip r:embed="rId11"/>
+                    <a:blip r:embed="rId12">
+                      <a:extLst>
+                        <a:ext uri="{28A0092B-C50C-407E-A947-70E740481C1C}">
+                          <a14:useLocalDpi xmlns:a14="http://schemas.microsoft.com/office/drawing/2010/main" val="0"/>
+                        </a:ext>
+                      </a:extLst>
+                    </a:blip>
+                    <a:srcRect/>
                     <a:stretch>
                       <a:fillRect/>
                     </a:stretch>
                   </pic:blipFill>
-                  <pic:spPr>
+                  <pic:spPr bwMode="auto">
                     <a:xfrm>
                       <a:off x="0" y="0"/>
-                      <a:ext cx="4631797" cy="7307645"/>
+                      <a:ext cx="4483100" cy="4514850"/>
                     </a:xfrm>
                     <a:prstGeom prst="rect">
                       <a:avLst/>
                     </a:prstGeom>
+                    <a:noFill/>
+                    <a:ln>
+                      <a:noFill/>
+                    </a:ln>
                   </pic:spPr>
                 </pic:pic>
               </a:graphicData>
@@ -14045,6 +13978,16 @@
           </wp:inline>
         </w:drawing>
       </w:r>
+    </w:p>
+    <w:p>
+      <w:pPr>
+        <w:rPr>
+          <w:b/>
+          <w:bCs/>
+          <w:u w:val="single"/>
+          <w:lang w:val="en-GB"/>
+        </w:rPr>
+      </w:pPr>
     </w:p>
     <w:p>
       <w:pPr>
@@ -15910,7 +15853,7 @@
                     <pic:cNvPicPr/>
                   </pic:nvPicPr>
                   <pic:blipFill>
-                    <a:blip r:embed="rId12"/>
+                    <a:blip r:embed="rId13"/>
                     <a:stretch>
                       <a:fillRect/>
                     </a:stretch>
@@ -15966,7 +15909,7 @@
                     <pic:cNvPicPr/>
                   </pic:nvPicPr>
                   <pic:blipFill>
-                    <a:blip r:embed="rId13"/>
+                    <a:blip r:embed="rId14"/>
                     <a:stretch>
                       <a:fillRect/>
                     </a:stretch>
@@ -16021,7 +15964,7 @@
                     <pic:cNvPicPr/>
                   </pic:nvPicPr>
                   <pic:blipFill>
-                    <a:blip r:embed="rId14"/>
+                    <a:blip r:embed="rId15"/>
                     <a:stretch>
                       <a:fillRect/>
                     </a:stretch>
@@ -16070,7 +16013,7 @@
                     <pic:cNvPicPr/>
                   </pic:nvPicPr>
                   <pic:blipFill>
-                    <a:blip r:embed="rId15"/>
+                    <a:blip r:embed="rId16"/>
                     <a:stretch>
                       <a:fillRect/>
                     </a:stretch>
@@ -17268,7 +17211,7 @@
                     <pic:cNvPicPr/>
                   </pic:nvPicPr>
                   <pic:blipFill rotWithShape="1">
-                    <a:blip r:embed="rId16"/>
+                    <a:blip r:embed="rId17"/>
                     <a:srcRect l="6233" t="4260" r="9258" b="6831"/>
                     <a:stretch/>
                   </pic:blipFill>
@@ -18321,7 +18264,7 @@
                     <pic:cNvPicPr/>
                   </pic:nvPicPr>
                   <pic:blipFill>
-                    <a:blip r:embed="rId17"/>
+                    <a:blip r:embed="rId18"/>
                     <a:stretch>
                       <a:fillRect/>
                     </a:stretch>
@@ -19229,7 +19172,7 @@
                     <pic:cNvPicPr/>
                   </pic:nvPicPr>
                   <pic:blipFill>
-                    <a:blip r:embed="rId18"/>
+                    <a:blip r:embed="rId19"/>
                     <a:stretch>
                       <a:fillRect/>
                     </a:stretch>
@@ -20127,7 +20070,7 @@
                     <pic:cNvPicPr/>
                   </pic:nvPicPr>
                   <pic:blipFill>
-                    <a:blip r:embed="rId19"/>
+                    <a:blip r:embed="rId20"/>
                     <a:stretch>
                       <a:fillRect/>
                     </a:stretch>
@@ -20815,7 +20758,7 @@
                     <pic:cNvPicPr/>
                   </pic:nvPicPr>
                   <pic:blipFill>
-                    <a:blip r:embed="rId20"/>
+                    <a:blip r:embed="rId21"/>
                     <a:stretch>
                       <a:fillRect/>
                     </a:stretch>

</xml_diff>